<commit_message>
Lab2 last on class
</commit_message>
<xml_diff>
--- a/Labs/soln/Lab2.docx
+++ b/Labs/soln/Lab2.docx
@@ -7348,9 +7348,1436 @@
       </w:r>
     </w:p>
     <w:p>
+      <w:pPr>
+        <w:pStyle w:val="Default"/>
+        <w:rPr>
+          <w:b/>
+        </w:rPr>
+      </w:pPr>
+      <w:r>
+        <w:rPr>
+          <w:b/>
+        </w:rPr>
+        <w:t>Problem5</w:t>
+      </w:r>
+    </w:p>
+    <w:p>
+      <w:pPr>
+        <w:pStyle w:val="Default"/>
+        <w:rPr>
+          <w:sz w:val="23"/>
+          <w:szCs w:val="23"/>
+        </w:rPr>
+      </w:pPr>
+      <w:r>
+        <w:rPr>
+          <w:sz w:val="23"/>
+          <w:szCs w:val="23"/>
+        </w:rPr>
+        <w:t xml:space="preserve">5. Devise an iterative algorithm for computing the Fibonacci numbers and compute its running time. </w:t>
+      </w:r>
+    </w:p>
+    <w:p>
+      <w:pPr>
+        <w:autoSpaceDE w:val="0"/>
+        <w:autoSpaceDN w:val="0"/>
+        <w:adjustRightInd w:val="0"/>
+        <w:spacing w:after="27" w:line="240" w:lineRule="auto"/>
+        <w:rPr>
+          <w:rFonts w:ascii="Times New Roman" w:hAnsi="Times New Roman" w:cs="Times New Roman"/>
+          <w:color w:val="000000"/>
+          <w:sz w:val="23"/>
+          <w:szCs w:val="23"/>
+        </w:rPr>
+      </w:pPr>
+      <w:r>
+        <w:rPr>
+          <w:rFonts w:ascii="Times New Roman" w:hAnsi="Times New Roman" w:cs="Times New Roman"/>
+          <w:b/>
+          <w:color w:val="7030A0"/>
+          <w:sz w:val="23"/>
+          <w:szCs w:val="23"/>
+        </w:rPr>
+        <w:t>Algorithm</w:t>
+      </w:r>
+      <w:r>
+        <w:rPr>
+          <w:rFonts w:ascii="Times New Roman" w:hAnsi="Times New Roman" w:cs="Times New Roman"/>
+          <w:color w:val="7030A0"/>
+          <w:sz w:val="23"/>
+          <w:szCs w:val="23"/>
+        </w:rPr>
+        <w:t xml:space="preserve"> </w:t>
+      </w:r>
+      <w:r>
+        <w:rPr>
+          <w:rFonts w:ascii="Times New Roman" w:hAnsi="Times New Roman" w:cs="Times New Roman"/>
+          <w:color w:val="000000"/>
+          <w:sz w:val="23"/>
+          <w:szCs w:val="23"/>
+        </w:rPr>
+        <w:t>Fibonacci</w:t>
+      </w:r>
+      <w:r>
+        <w:rPr>
+          <w:rFonts w:ascii="Times New Roman" w:hAnsi="Times New Roman" w:cs="Times New Roman"/>
+          <w:color w:val="000000"/>
+          <w:sz w:val="23"/>
+          <w:szCs w:val="23"/>
+        </w:rPr>
+        <w:t>(</w:t>
+      </w:r>
+      <w:r>
+        <w:rPr>
+          <w:rFonts w:ascii="Times New Roman" w:hAnsi="Times New Roman" w:cs="Times New Roman"/>
+          <w:color w:val="000000"/>
+          <w:sz w:val="23"/>
+          <w:szCs w:val="23"/>
+        </w:rPr>
+        <w:t>n</w:t>
+      </w:r>
+      <w:r>
+        <w:rPr>
+          <w:rFonts w:ascii="Times New Roman" w:hAnsi="Times New Roman" w:cs="Times New Roman"/>
+          <w:color w:val="000000"/>
+          <w:sz w:val="23"/>
+          <w:szCs w:val="23"/>
+        </w:rPr>
+        <w:t>)</w:t>
+      </w:r>
+    </w:p>
+    <w:p>
+      <w:pPr>
+        <w:autoSpaceDE w:val="0"/>
+        <w:autoSpaceDN w:val="0"/>
+        <w:adjustRightInd w:val="0"/>
+        <w:spacing w:after="27" w:line="240" w:lineRule="auto"/>
+        <w:rPr>
+          <w:rFonts w:ascii="Times New Roman" w:hAnsi="Times New Roman" w:cs="Times New Roman"/>
+          <w:color w:val="000000"/>
+          <w:sz w:val="23"/>
+          <w:szCs w:val="23"/>
+        </w:rPr>
+      </w:pPr>
+      <w:r>
+        <w:rPr>
+          <w:rFonts w:ascii="Times New Roman" w:hAnsi="Times New Roman" w:cs="Times New Roman"/>
+          <w:color w:val="000000"/>
+          <w:sz w:val="23"/>
+          <w:szCs w:val="23"/>
+        </w:rPr>
+        <w:tab/>
+      </w:r>
+      <w:r>
+        <w:rPr>
+          <w:rFonts w:ascii="Times New Roman" w:hAnsi="Times New Roman" w:cs="Times New Roman"/>
+          <w:b/>
+          <w:color w:val="7030A0"/>
+          <w:sz w:val="23"/>
+          <w:szCs w:val="23"/>
+        </w:rPr>
+        <w:t>Input</w:t>
+      </w:r>
+      <w:r>
+        <w:rPr>
+          <w:rFonts w:ascii="Times New Roman" w:hAnsi="Times New Roman" w:cs="Times New Roman"/>
+          <w:color w:val="000000"/>
+          <w:sz w:val="23"/>
+          <w:szCs w:val="23"/>
+        </w:rPr>
+        <w:t xml:space="preserve"> </w:t>
+      </w:r>
+      <w:r>
+        <w:rPr>
+          <w:rFonts w:ascii="Times New Roman" w:hAnsi="Times New Roman" w:cs="Times New Roman"/>
+          <w:color w:val="000000"/>
+          <w:sz w:val="23"/>
+          <w:szCs w:val="23"/>
+        </w:rPr>
+        <w:t xml:space="preserve">positive integer </w:t>
+      </w:r>
+      <w:proofErr w:type="spellStart"/>
+      <w:r>
+        <w:rPr>
+          <w:rFonts w:ascii="Times New Roman" w:hAnsi="Times New Roman" w:cs="Times New Roman"/>
+          <w:color w:val="000000"/>
+          <w:sz w:val="23"/>
+          <w:szCs w:val="23"/>
+        </w:rPr>
+        <w:t>n</w:t>
+      </w:r>
+    </w:p>
+    <w:p>
+      <w:pPr>
+        <w:autoSpaceDE w:val="0"/>
+        <w:autoSpaceDN w:val="0"/>
+        <w:adjustRightInd w:val="0"/>
+        <w:spacing w:after="27" w:line="240" w:lineRule="auto"/>
+        <w:rPr>
+          <w:rFonts w:ascii="Times New Roman" w:hAnsi="Times New Roman" w:cs="Times New Roman"/>
+          <w:color w:val="000000"/>
+          <w:sz w:val="23"/>
+          <w:szCs w:val="23"/>
+        </w:rPr>
+      </w:pPr>
+      <w:r>
+        <w:rPr>
+          <w:rFonts w:ascii="Times New Roman" w:hAnsi="Times New Roman" w:cs="Times New Roman"/>
+          <w:color w:val="000000"/>
+          <w:sz w:val="23"/>
+          <w:szCs w:val="23"/>
+        </w:rPr>
+        <w:tab/>
+      </w:r>
+      <w:proofErr w:type="spellEnd"/>
+      <w:r>
+        <w:rPr>
+          <w:rFonts w:ascii="Times New Roman" w:hAnsi="Times New Roman" w:cs="Times New Roman"/>
+          <w:b/>
+          <w:color w:val="7030A0"/>
+          <w:sz w:val="23"/>
+          <w:szCs w:val="23"/>
+        </w:rPr>
+        <w:t>Output</w:t>
+      </w:r>
+      <w:r>
+        <w:rPr>
+          <w:rFonts w:ascii="Times New Roman" w:hAnsi="Times New Roman" w:cs="Times New Roman"/>
+          <w:color w:val="000000"/>
+          <w:sz w:val="23"/>
+          <w:szCs w:val="23"/>
+        </w:rPr>
+        <w:t xml:space="preserve"> </w:t>
+      </w:r>
+      <w:r>
+        <w:rPr>
+          <w:rFonts w:ascii="Times New Roman" w:hAnsi="Times New Roman" w:cs="Times New Roman"/>
+          <w:color w:val="000000"/>
+          <w:sz w:val="23"/>
+          <w:szCs w:val="23"/>
+        </w:rPr>
+        <w:t>n</w:t>
+      </w:r>
+      <w:r>
+        <w:rPr>
+          <w:rFonts w:ascii="Times New Roman" w:hAnsi="Times New Roman" w:cs="Times New Roman"/>
+          <w:color w:val="000000"/>
+          <w:sz w:val="23"/>
+          <w:szCs w:val="23"/>
+          <w:vertAlign w:val="superscript"/>
+        </w:rPr>
+        <w:t>th</w:t>
+      </w:r>
+      <w:r>
+        <w:rPr>
+          <w:rFonts w:ascii="Times New Roman" w:hAnsi="Times New Roman" w:cs="Times New Roman"/>
+          <w:color w:val="000000"/>
+          <w:sz w:val="23"/>
+          <w:szCs w:val="23"/>
+        </w:rPr>
+        <w:t xml:space="preserve"> Fibonacci number</w:t>
+      </w:r>
+    </w:p>
+    <w:p>
+      <w:pPr>
+        <w:autoSpaceDE w:val="0"/>
+        <w:autoSpaceDN w:val="0"/>
+        <w:adjustRightInd w:val="0"/>
+        <w:spacing w:after="27" w:line="240" w:lineRule="auto"/>
+        <w:ind w:firstLine="720"/>
+        <w:rPr>
+          <w:rFonts w:ascii="Times New Roman" w:hAnsi="Times New Roman" w:cs="Times New Roman"/>
+          <w:color w:val="000000"/>
+          <w:sz w:val="23"/>
+          <w:szCs w:val="23"/>
+        </w:rPr>
+      </w:pPr>
+      <w:r>
+        <w:rPr>
+          <w:rFonts w:ascii="Times New Roman" w:hAnsi="Times New Roman" w:cs="Times New Roman"/>
+          <w:b/>
+          <w:color w:val="7030A0"/>
+          <w:sz w:val="23"/>
+          <w:szCs w:val="23"/>
+        </w:rPr>
+        <w:t>if</w:t>
+      </w:r>
+      <w:r>
+        <w:rPr>
+          <w:rFonts w:ascii="Times New Roman" w:hAnsi="Times New Roman" w:cs="Times New Roman"/>
+          <w:color w:val="000000"/>
+          <w:sz w:val="23"/>
+          <w:szCs w:val="23"/>
+        </w:rPr>
+        <w:t xml:space="preserve"> n &lt;2 </w:t>
+      </w:r>
+      <w:r>
+        <w:rPr>
+          <w:rFonts w:ascii="Times New Roman" w:hAnsi="Times New Roman" w:cs="Times New Roman"/>
+          <w:color w:val="000000"/>
+          <w:sz w:val="23"/>
+          <w:szCs w:val="23"/>
+        </w:rPr>
+        <w:tab/>
+      </w:r>
+      <w:r>
+        <w:rPr>
+          <w:rFonts w:ascii="Times New Roman" w:hAnsi="Times New Roman" w:cs="Times New Roman"/>
+          <w:color w:val="000000"/>
+          <w:sz w:val="23"/>
+          <w:szCs w:val="23"/>
+        </w:rPr>
+        <w:tab/>
+      </w:r>
+      <w:r>
+        <w:rPr>
+          <w:rFonts w:ascii="Times New Roman" w:hAnsi="Times New Roman" w:cs="Times New Roman"/>
+          <w:color w:val="000000"/>
+          <w:sz w:val="23"/>
+          <w:szCs w:val="23"/>
+        </w:rPr>
+        <w:tab/>
+      </w:r>
+      <w:r>
+        <w:rPr>
+          <w:rFonts w:ascii="Times New Roman" w:hAnsi="Times New Roman" w:cs="Times New Roman"/>
+          <w:color w:val="000000"/>
+          <w:sz w:val="23"/>
+          <w:szCs w:val="23"/>
+        </w:rPr>
+        <w:tab/>
+      </w:r>
+      <w:r>
+        <w:rPr>
+          <w:rFonts w:ascii="Times New Roman" w:hAnsi="Times New Roman" w:cs="Times New Roman"/>
+          <w:color w:val="000000"/>
+          <w:sz w:val="23"/>
+          <w:szCs w:val="23"/>
+        </w:rPr>
+        <w:tab/>
+      </w:r>
+      <w:r>
+        <w:rPr>
+          <w:rFonts w:ascii="Times New Roman" w:hAnsi="Times New Roman" w:cs="Times New Roman"/>
+          <w:color w:val="000000"/>
+          <w:sz w:val="23"/>
+          <w:szCs w:val="23"/>
+        </w:rPr>
+        <w:tab/>
+      </w:r>
+      <w:r>
+        <w:rPr>
+          <w:rFonts w:ascii="Times New Roman" w:hAnsi="Times New Roman" w:cs="Times New Roman"/>
+          <w:color w:val="000000"/>
+          <w:sz w:val="23"/>
+          <w:szCs w:val="23"/>
+        </w:rPr>
+        <w:tab/>
+      </w:r>
+      <w:r>
+        <w:rPr>
+          <w:rFonts w:ascii="Times New Roman" w:hAnsi="Times New Roman" w:cs="Times New Roman"/>
+          <w:color w:val="000000"/>
+          <w:sz w:val="23"/>
+          <w:szCs w:val="23"/>
+        </w:rPr>
+        <w:tab/>
+        <w:t>+1</w:t>
+      </w:r>
+    </w:p>
+    <w:p>
+      <w:pPr>
+        <w:autoSpaceDE w:val="0"/>
+        <w:autoSpaceDN w:val="0"/>
+        <w:adjustRightInd w:val="0"/>
+        <w:spacing w:after="27" w:line="240" w:lineRule="auto"/>
+        <w:ind w:left="720" w:firstLine="720"/>
+        <w:rPr>
+          <w:rFonts w:ascii="Times New Roman" w:hAnsi="Times New Roman" w:cs="Times New Roman"/>
+          <w:color w:val="000000"/>
+          <w:sz w:val="23"/>
+          <w:szCs w:val="23"/>
+        </w:rPr>
+      </w:pPr>
+      <w:r>
+        <w:rPr>
+          <w:rFonts w:ascii="Times New Roman" w:hAnsi="Times New Roman" w:cs="Times New Roman"/>
+          <w:b/>
+          <w:color w:val="7030A0"/>
+          <w:sz w:val="23"/>
+          <w:szCs w:val="23"/>
+        </w:rPr>
+        <w:t>return</w:t>
+      </w:r>
+      <w:r>
+        <w:rPr>
+          <w:rFonts w:ascii="Times New Roman" w:hAnsi="Times New Roman" w:cs="Times New Roman"/>
+          <w:color w:val="000000"/>
+          <w:sz w:val="23"/>
+          <w:szCs w:val="23"/>
+        </w:rPr>
+        <w:t xml:space="preserve"> n </w:t>
+      </w:r>
+    </w:p>
+    <w:p>
+      <w:pPr>
+        <w:autoSpaceDE w:val="0"/>
+        <w:autoSpaceDN w:val="0"/>
+        <w:adjustRightInd w:val="0"/>
+        <w:spacing w:after="27" w:line="240" w:lineRule="auto"/>
+        <w:rPr>
+          <w:rFonts w:ascii="Times New Roman" w:hAnsi="Times New Roman" w:cs="Times New Roman"/>
+          <w:color w:val="000000"/>
+          <w:sz w:val="23"/>
+          <w:szCs w:val="23"/>
+        </w:rPr>
+      </w:pPr>
+      <w:r>
+        <w:rPr>
+          <w:rFonts w:ascii="Times New Roman" w:hAnsi="Times New Roman" w:cs="Times New Roman"/>
+          <w:color w:val="000000"/>
+          <w:sz w:val="23"/>
+          <w:szCs w:val="23"/>
+        </w:rPr>
+        <w:tab/>
+      </w:r>
+      <w:r>
+        <w:rPr>
+          <w:rFonts w:ascii="Times New Roman" w:hAnsi="Times New Roman" w:cs="Times New Roman"/>
+          <w:color w:val="000000"/>
+          <w:sz w:val="23"/>
+          <w:szCs w:val="23"/>
+        </w:rPr>
+        <w:t>Fib0</w:t>
+      </w:r>
+      <w:r>
+        <w:rPr>
+          <w:rFonts w:ascii="Times New Roman" w:hAnsi="Times New Roman" w:cs="Times New Roman"/>
+          <w:color w:val="000000"/>
+          <w:sz w:val="23"/>
+          <w:szCs w:val="23"/>
+        </w:rPr>
+        <w:t>&lt;=0</w:t>
+      </w:r>
+      <w:r>
+        <w:rPr>
+          <w:rFonts w:ascii="Times New Roman" w:hAnsi="Times New Roman" w:cs="Times New Roman"/>
+          <w:color w:val="000000"/>
+          <w:sz w:val="23"/>
+          <w:szCs w:val="23"/>
+        </w:rPr>
+        <w:tab/>
+      </w:r>
+      <w:r>
+        <w:rPr>
+          <w:rFonts w:ascii="Times New Roman" w:hAnsi="Times New Roman" w:cs="Times New Roman"/>
+          <w:color w:val="000000"/>
+          <w:sz w:val="23"/>
+          <w:szCs w:val="23"/>
+        </w:rPr>
+        <w:tab/>
+      </w:r>
+      <w:r>
+        <w:rPr>
+          <w:rFonts w:ascii="Times New Roman" w:hAnsi="Times New Roman" w:cs="Times New Roman"/>
+          <w:color w:val="000000"/>
+          <w:sz w:val="23"/>
+          <w:szCs w:val="23"/>
+        </w:rPr>
+        <w:tab/>
+      </w:r>
+      <w:r>
+        <w:rPr>
+          <w:rFonts w:ascii="Times New Roman" w:hAnsi="Times New Roman" w:cs="Times New Roman"/>
+          <w:color w:val="000000"/>
+          <w:sz w:val="23"/>
+          <w:szCs w:val="23"/>
+        </w:rPr>
+        <w:tab/>
+      </w:r>
+      <w:r>
+        <w:rPr>
+          <w:rFonts w:ascii="Times New Roman" w:hAnsi="Times New Roman" w:cs="Times New Roman"/>
+          <w:color w:val="000000"/>
+          <w:sz w:val="23"/>
+          <w:szCs w:val="23"/>
+        </w:rPr>
+        <w:tab/>
+      </w:r>
+      <w:r>
+        <w:rPr>
+          <w:rFonts w:ascii="Times New Roman" w:hAnsi="Times New Roman" w:cs="Times New Roman"/>
+          <w:color w:val="000000"/>
+          <w:sz w:val="23"/>
+          <w:szCs w:val="23"/>
+        </w:rPr>
+        <w:tab/>
+      </w:r>
+      <w:r>
+        <w:rPr>
+          <w:rFonts w:ascii="Times New Roman" w:hAnsi="Times New Roman" w:cs="Times New Roman"/>
+          <w:color w:val="000000"/>
+          <w:sz w:val="23"/>
+          <w:szCs w:val="23"/>
+        </w:rPr>
+        <w:tab/>
+        <w:t>+1</w:t>
+      </w:r>
+    </w:p>
+    <w:p>
+      <w:pPr>
+        <w:autoSpaceDE w:val="0"/>
+        <w:autoSpaceDN w:val="0"/>
+        <w:adjustRightInd w:val="0"/>
+        <w:spacing w:after="27" w:line="240" w:lineRule="auto"/>
+        <w:rPr>
+          <w:rFonts w:ascii="Times New Roman" w:hAnsi="Times New Roman" w:cs="Times New Roman"/>
+          <w:color w:val="000000"/>
+          <w:sz w:val="23"/>
+          <w:szCs w:val="23"/>
+        </w:rPr>
+      </w:pPr>
+      <w:r>
+        <w:rPr>
+          <w:rFonts w:ascii="Times New Roman" w:hAnsi="Times New Roman" w:cs="Times New Roman"/>
+          <w:color w:val="000000"/>
+          <w:sz w:val="23"/>
+          <w:szCs w:val="23"/>
+        </w:rPr>
+        <w:tab/>
+      </w:r>
+      <w:r>
+        <w:rPr>
+          <w:rFonts w:ascii="Times New Roman" w:hAnsi="Times New Roman" w:cs="Times New Roman"/>
+          <w:color w:val="000000"/>
+          <w:sz w:val="23"/>
+          <w:szCs w:val="23"/>
+        </w:rPr>
+        <w:t>Fib1</w:t>
+      </w:r>
+      <w:r>
+        <w:rPr>
+          <w:rFonts w:ascii="Times New Roman" w:hAnsi="Times New Roman" w:cs="Times New Roman"/>
+          <w:color w:val="000000"/>
+          <w:sz w:val="23"/>
+          <w:szCs w:val="23"/>
+        </w:rPr>
+        <w:t>&lt;=</w:t>
+      </w:r>
+      <w:r>
+        <w:rPr>
+          <w:rFonts w:ascii="Times New Roman" w:hAnsi="Times New Roman" w:cs="Times New Roman"/>
+          <w:color w:val="000000"/>
+          <w:sz w:val="23"/>
+          <w:szCs w:val="23"/>
+        </w:rPr>
+        <w:t xml:space="preserve">1 </w:t>
+      </w:r>
+      <w:r>
+        <w:rPr>
+          <w:rFonts w:ascii="Times New Roman" w:hAnsi="Times New Roman" w:cs="Times New Roman"/>
+          <w:color w:val="000000"/>
+          <w:sz w:val="23"/>
+          <w:szCs w:val="23"/>
+        </w:rPr>
+        <w:tab/>
+      </w:r>
+      <w:r>
+        <w:rPr>
+          <w:rFonts w:ascii="Times New Roman" w:hAnsi="Times New Roman" w:cs="Times New Roman"/>
+          <w:color w:val="000000"/>
+          <w:sz w:val="23"/>
+          <w:szCs w:val="23"/>
+        </w:rPr>
+        <w:tab/>
+      </w:r>
+      <w:r>
+        <w:rPr>
+          <w:rFonts w:ascii="Times New Roman" w:hAnsi="Times New Roman" w:cs="Times New Roman"/>
+          <w:color w:val="000000"/>
+          <w:sz w:val="23"/>
+          <w:szCs w:val="23"/>
+        </w:rPr>
+        <w:tab/>
+      </w:r>
+      <w:r>
+        <w:rPr>
+          <w:rFonts w:ascii="Times New Roman" w:hAnsi="Times New Roman" w:cs="Times New Roman"/>
+          <w:color w:val="000000"/>
+          <w:sz w:val="23"/>
+          <w:szCs w:val="23"/>
+        </w:rPr>
+        <w:tab/>
+      </w:r>
+      <w:r>
+        <w:rPr>
+          <w:rFonts w:ascii="Times New Roman" w:hAnsi="Times New Roman" w:cs="Times New Roman"/>
+          <w:color w:val="000000"/>
+          <w:sz w:val="23"/>
+          <w:szCs w:val="23"/>
+        </w:rPr>
+        <w:tab/>
+      </w:r>
+      <w:r>
+        <w:rPr>
+          <w:rFonts w:ascii="Times New Roman" w:hAnsi="Times New Roman" w:cs="Times New Roman"/>
+          <w:color w:val="000000"/>
+          <w:sz w:val="23"/>
+          <w:szCs w:val="23"/>
+        </w:rPr>
+        <w:tab/>
+      </w:r>
+      <w:r>
+        <w:rPr>
+          <w:rFonts w:ascii="Times New Roman" w:hAnsi="Times New Roman" w:cs="Times New Roman"/>
+          <w:color w:val="000000"/>
+          <w:sz w:val="23"/>
+          <w:szCs w:val="23"/>
+        </w:rPr>
+        <w:tab/>
+        <w:t>+1</w:t>
+      </w:r>
+    </w:p>
+    <w:p>
+      <w:pPr>
+        <w:autoSpaceDE w:val="0"/>
+        <w:autoSpaceDN w:val="0"/>
+        <w:adjustRightInd w:val="0"/>
+        <w:spacing w:after="27" w:line="240" w:lineRule="auto"/>
+        <w:rPr>
+          <w:rFonts w:ascii="Times New Roman" w:hAnsi="Times New Roman" w:cs="Times New Roman"/>
+          <w:b/>
+          <w:color w:val="7030A0"/>
+          <w:sz w:val="23"/>
+          <w:szCs w:val="23"/>
+        </w:rPr>
+      </w:pPr>
+      <w:r>
+        <w:rPr>
+          <w:rFonts w:ascii="Times New Roman" w:hAnsi="Times New Roman" w:cs="Times New Roman"/>
+          <w:color w:val="000000"/>
+          <w:sz w:val="23"/>
+          <w:szCs w:val="23"/>
+        </w:rPr>
+        <w:tab/>
+      </w:r>
+      <w:r>
+        <w:rPr>
+          <w:rFonts w:ascii="Times New Roman" w:hAnsi="Times New Roman" w:cs="Times New Roman"/>
+          <w:b/>
+          <w:color w:val="7030A0"/>
+          <w:sz w:val="23"/>
+          <w:szCs w:val="23"/>
+        </w:rPr>
+        <w:t>for</w:t>
+      </w:r>
+      <w:r>
+        <w:rPr>
+          <w:rFonts w:ascii="Times New Roman" w:hAnsi="Times New Roman" w:cs="Times New Roman"/>
+          <w:color w:val="000000"/>
+          <w:sz w:val="23"/>
+          <w:szCs w:val="23"/>
+        </w:rPr>
+        <w:t xml:space="preserve"> </w:t>
+      </w:r>
+      <w:proofErr w:type="spellStart"/>
+      <w:r>
+        <w:rPr>
+          <w:rFonts w:ascii="Times New Roman" w:hAnsi="Times New Roman" w:cs="Times New Roman"/>
+          <w:color w:val="000000"/>
+          <w:sz w:val="23"/>
+          <w:szCs w:val="23"/>
+        </w:rPr>
+        <w:t>i</w:t>
+      </w:r>
+      <w:proofErr w:type="spellEnd"/>
+      <w:r>
+        <w:rPr>
+          <w:rFonts w:ascii="Times New Roman" w:hAnsi="Times New Roman" w:cs="Times New Roman"/>
+          <w:color w:val="000000"/>
+          <w:sz w:val="23"/>
+          <w:szCs w:val="23"/>
+        </w:rPr>
+        <w:t xml:space="preserve">&lt;= </w:t>
+      </w:r>
+      <w:r>
+        <w:rPr>
+          <w:rFonts w:ascii="Times New Roman" w:hAnsi="Times New Roman" w:cs="Times New Roman"/>
+          <w:color w:val="000000"/>
+          <w:sz w:val="23"/>
+          <w:szCs w:val="23"/>
+        </w:rPr>
+        <w:t>2</w:t>
+      </w:r>
+      <w:r>
+        <w:rPr>
+          <w:rFonts w:ascii="Times New Roman" w:hAnsi="Times New Roman" w:cs="Times New Roman"/>
+          <w:color w:val="000000"/>
+          <w:sz w:val="23"/>
+          <w:szCs w:val="23"/>
+        </w:rPr>
+        <w:t xml:space="preserve"> to (n) </w:t>
+      </w:r>
+      <w:r>
+        <w:rPr>
+          <w:rFonts w:ascii="Times New Roman" w:hAnsi="Times New Roman" w:cs="Times New Roman"/>
+          <w:b/>
+          <w:color w:val="7030A0"/>
+          <w:sz w:val="23"/>
+          <w:szCs w:val="23"/>
+        </w:rPr>
+        <w:t>do</w:t>
+      </w:r>
+      <w:r>
+        <w:rPr>
+          <w:rFonts w:ascii="Times New Roman" w:hAnsi="Times New Roman" w:cs="Times New Roman"/>
+          <w:b/>
+          <w:color w:val="7030A0"/>
+          <w:sz w:val="23"/>
+          <w:szCs w:val="23"/>
+        </w:rPr>
+        <w:tab/>
+      </w:r>
+      <w:r>
+        <w:rPr>
+          <w:rFonts w:ascii="Times New Roman" w:hAnsi="Times New Roman" w:cs="Times New Roman"/>
+          <w:b/>
+          <w:color w:val="7030A0"/>
+          <w:sz w:val="23"/>
+          <w:szCs w:val="23"/>
+        </w:rPr>
+        <w:tab/>
+      </w:r>
+      <w:r>
+        <w:rPr>
+          <w:rFonts w:ascii="Times New Roman" w:hAnsi="Times New Roman" w:cs="Times New Roman"/>
+          <w:b/>
+          <w:color w:val="7030A0"/>
+          <w:sz w:val="23"/>
+          <w:szCs w:val="23"/>
+        </w:rPr>
+        <w:tab/>
+      </w:r>
+      <w:r>
+        <w:rPr>
+          <w:rFonts w:ascii="Times New Roman" w:hAnsi="Times New Roman" w:cs="Times New Roman"/>
+          <w:b/>
+          <w:color w:val="7030A0"/>
+          <w:sz w:val="23"/>
+          <w:szCs w:val="23"/>
+        </w:rPr>
+        <w:tab/>
+      </w:r>
+      <w:r>
+        <w:rPr>
+          <w:rFonts w:ascii="Times New Roman" w:hAnsi="Times New Roman" w:cs="Times New Roman"/>
+          <w:b/>
+          <w:color w:val="7030A0"/>
+          <w:sz w:val="23"/>
+          <w:szCs w:val="23"/>
+        </w:rPr>
+        <w:tab/>
+      </w:r>
+      <w:r>
+        <w:rPr>
+          <w:rFonts w:ascii="Times New Roman" w:hAnsi="Times New Roman" w:cs="Times New Roman"/>
+          <w:b/>
+          <w:color w:val="7030A0"/>
+          <w:sz w:val="23"/>
+          <w:szCs w:val="23"/>
+        </w:rPr>
+        <w:tab/>
+      </w:r>
+    </w:p>
+    <w:p>
+      <w:pPr>
+        <w:autoSpaceDE w:val="0"/>
+        <w:autoSpaceDN w:val="0"/>
+        <w:adjustRightInd w:val="0"/>
+        <w:spacing w:after="27" w:line="240" w:lineRule="auto"/>
+        <w:rPr>
+          <w:rFonts w:ascii="Times New Roman" w:hAnsi="Times New Roman" w:cs="Times New Roman"/>
+          <w:color w:val="000000"/>
+          <w:sz w:val="23"/>
+          <w:szCs w:val="23"/>
+        </w:rPr>
+      </w:pPr>
+      <w:r>
+        <w:rPr>
+          <w:rFonts w:ascii="Times New Roman" w:hAnsi="Times New Roman" w:cs="Times New Roman"/>
+          <w:b/>
+          <w:noProof/>
+          <w:color w:val="7030A0"/>
+          <w:sz w:val="23"/>
+          <w:szCs w:val="23"/>
+        </w:rPr>
+        <mc:AlternateContent>
+          <mc:Choice Requires="wps">
+            <w:drawing>
+              <wp:anchor distT="0" distB="0" distL="114300" distR="114300" simplePos="0" relativeHeight="251659264" behindDoc="0" locked="0" layoutInCell="1" allowOverlap="1" wp14:anchorId="1532BB56" wp14:editId="19647E32">
+                <wp:simplePos x="0" y="0"/>
+                <wp:positionH relativeFrom="column">
+                  <wp:posOffset>3971925</wp:posOffset>
+                </wp:positionH>
+                <wp:positionV relativeFrom="paragraph">
+                  <wp:posOffset>12700</wp:posOffset>
+                </wp:positionV>
+                <wp:extent cx="504825" cy="619125"/>
+                <wp:effectExtent l="38100" t="0" r="66675" b="28575"/>
+                <wp:wrapNone/>
+                <wp:docPr id="3" name="Double Brace 3"/>
+                <wp:cNvGraphicFramePr/>
+                <a:graphic xmlns:a="http://schemas.openxmlformats.org/drawingml/2006/main">
+                  <a:graphicData uri="http://schemas.microsoft.com/office/word/2010/wordprocessingShape">
+                    <wps:wsp>
+                      <wps:cNvSpPr/>
+                      <wps:spPr>
+                        <a:xfrm>
+                          <a:off x="0" y="0"/>
+                          <a:ext cx="504825" cy="619125"/>
+                        </a:xfrm>
+                        <a:prstGeom prst="bracePair">
+                          <a:avLst/>
+                        </a:prstGeom>
+                      </wps:spPr>
+                      <wps:style>
+                        <a:lnRef idx="1">
+                          <a:schemeClr val="accent1"/>
+                        </a:lnRef>
+                        <a:fillRef idx="0">
+                          <a:schemeClr val="accent1"/>
+                        </a:fillRef>
+                        <a:effectRef idx="0">
+                          <a:schemeClr val="accent1"/>
+                        </a:effectRef>
+                        <a:fontRef idx="minor">
+                          <a:schemeClr val="tx1"/>
+                        </a:fontRef>
+                      </wps:style>
+                      <wps:bodyPr rot="0" spcFirstLastPara="0" vertOverflow="overflow" horzOverflow="overflow" vert="horz" wrap="square" lIns="91440" tIns="45720" rIns="91440" bIns="45720" numCol="1" spcCol="0" rtlCol="0" fromWordArt="0" anchor="ctr" anchorCtr="0" forceAA="0" compatLnSpc="1">
+                        <a:prstTxWarp prst="textNoShape">
+                          <a:avLst/>
+                        </a:prstTxWarp>
+                        <a:noAutofit/>
+                      </wps:bodyPr>
+                    </wps:wsp>
+                  </a:graphicData>
+                </a:graphic>
+                <wp14:sizeRelV relativeFrom="margin">
+                  <wp14:pctHeight>0</wp14:pctHeight>
+                </wp14:sizeRelV>
+              </wp:anchor>
+            </w:drawing>
+          </mc:Choice>
+          <mc:Fallback>
+            <w:pict>
+              <v:shapetype w14:anchorId="2F2E1AC4" id="_x0000_t186" coordsize="21600,21600" o:spt="186" adj="1800" path="m@9,nfqx@0@0l@0@7qy0@4@0@8l@0@6qy@9,21600em@10,nfqx@5@0l@5@7qy21600@4@5@8l@5@6qy@10,21600em@9,nsqx@0@0l@0@7qy0@4@0@8l@0@6qy@9,21600l@10,21600qx@5@6l@5@8qy21600@4@5@7l@5@0qy@10,xe" filled="f">
+                <v:formulas>
+                  <v:f eqn="val #0"/>
+                  <v:f eqn="val width"/>
+                  <v:f eqn="val height"/>
+                  <v:f eqn="prod width 1 2"/>
+                  <v:f eqn="prod height 1 2"/>
+                  <v:f eqn="sum width 0 #0"/>
+                  <v:f eqn="sum height 0 #0"/>
+                  <v:f eqn="sum @4 0 #0"/>
+                  <v:f eqn="sum @4 #0 0"/>
+                  <v:f eqn="prod #0 2 1"/>
+                  <v:f eqn="sum width 0 @9"/>
+                  <v:f eqn="prod #0 9598 32768"/>
+                  <v:f eqn="sum height 0 @11"/>
+                  <v:f eqn="sum @11 #0 0"/>
+                  <v:f eqn="sum width 0 @13"/>
+                </v:formulas>
+                <v:path o:extrusionok="f" limo="10800,10800" o:connecttype="custom" o:connectlocs="@3,0;0,@4;@3,@2;@1,@4" textboxrect="@13,@11,@14,@12"/>
+                <v:handles>
+                  <v:h position="topLeft,#0" switch="" yrange="0,5400"/>
+                </v:handles>
+              </v:shapetype>
+              <v:shape id="Double Brace 3" o:spid="_x0000_s1026" type="#_x0000_t186" style="position:absolute;margin-left:312.75pt;margin-top:1pt;width:39.75pt;height:48.75pt;z-index:251659264;visibility:visible;mso-wrap-style:square;mso-height-percent:0;mso-wrap-distance-left:9pt;mso-wrap-distance-top:0;mso-wrap-distance-right:9pt;mso-wrap-distance-bottom:0;mso-position-horizontal:absolute;mso-position-horizontal-relative:text;mso-position-vertical:absolute;mso-position-vertical-relative:text;mso-height-percent:0;mso-height-relative:margin;v-text-anchor:middle" o:gfxdata="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" strokecolor="#4472c4 [3204]" strokeweight=".5pt">
+                <v:stroke joinstyle="miter"/>
+              </v:shape>
+            </w:pict>
+          </mc:Fallback>
+        </mc:AlternateContent>
+      </w:r>
+      <w:r>
+        <w:rPr>
+          <w:rFonts w:ascii="Times New Roman" w:hAnsi="Times New Roman" w:cs="Times New Roman"/>
+          <w:b/>
+          <w:color w:val="7030A0"/>
+          <w:sz w:val="23"/>
+          <w:szCs w:val="23"/>
+        </w:rPr>
+        <w:tab/>
+      </w:r>
+      <w:r>
+        <w:rPr>
+          <w:rFonts w:ascii="Times New Roman" w:hAnsi="Times New Roman" w:cs="Times New Roman"/>
+          <w:b/>
+          <w:color w:val="7030A0"/>
+          <w:sz w:val="23"/>
+          <w:szCs w:val="23"/>
+        </w:rPr>
+        <w:tab/>
+      </w:r>
+      <w:r>
+        <w:rPr>
+          <w:rFonts w:ascii="Times New Roman" w:hAnsi="Times New Roman" w:cs="Times New Roman"/>
+          <w:color w:val="000000"/>
+          <w:sz w:val="23"/>
+          <w:szCs w:val="23"/>
+        </w:rPr>
+        <w:t xml:space="preserve">temp T </w:t>
+      </w:r>
+      <w:r>
+        <w:rPr>
+          <w:rFonts w:ascii="Times New Roman" w:hAnsi="Times New Roman" w:cs="Times New Roman"/>
+          <w:color w:val="000000"/>
+          <w:sz w:val="23"/>
+          <w:szCs w:val="23"/>
+        </w:rPr>
+        <w:t>&lt;</w:t>
+      </w:r>
+      <w:r>
+        <w:rPr>
+          <w:rFonts w:ascii="Times New Roman" w:hAnsi="Times New Roman" w:cs="Times New Roman"/>
+          <w:color w:val="000000"/>
+          <w:sz w:val="23"/>
+          <w:szCs w:val="23"/>
+        </w:rPr>
+        <w:t>= Fib1</w:t>
+      </w:r>
+      <w:r>
+        <w:rPr>
+          <w:rFonts w:ascii="Times New Roman" w:hAnsi="Times New Roman" w:cs="Times New Roman"/>
+          <w:color w:val="000000"/>
+          <w:sz w:val="23"/>
+          <w:szCs w:val="23"/>
+        </w:rPr>
+        <w:tab/>
+      </w:r>
+      <w:r>
+        <w:rPr>
+          <w:rFonts w:ascii="Times New Roman" w:hAnsi="Times New Roman" w:cs="Times New Roman"/>
+          <w:color w:val="000000"/>
+          <w:sz w:val="23"/>
+          <w:szCs w:val="23"/>
+        </w:rPr>
+        <w:tab/>
+      </w:r>
+      <w:r>
+        <w:rPr>
+          <w:rFonts w:ascii="Times New Roman" w:hAnsi="Times New Roman" w:cs="Times New Roman"/>
+          <w:color w:val="000000"/>
+          <w:sz w:val="23"/>
+          <w:szCs w:val="23"/>
+        </w:rPr>
+        <w:tab/>
+      </w:r>
+      <w:r>
+        <w:rPr>
+          <w:rFonts w:ascii="Times New Roman" w:hAnsi="Times New Roman" w:cs="Times New Roman"/>
+          <w:color w:val="000000"/>
+          <w:sz w:val="23"/>
+          <w:szCs w:val="23"/>
+        </w:rPr>
+        <w:tab/>
+      </w:r>
+      <w:r>
+        <w:rPr>
+          <w:rFonts w:ascii="Times New Roman" w:hAnsi="Times New Roman" w:cs="Times New Roman"/>
+          <w:color w:val="000000"/>
+          <w:sz w:val="23"/>
+          <w:szCs w:val="23"/>
+        </w:rPr>
+        <w:tab/>
+        <w:t>+1</w:t>
+      </w:r>
+    </w:p>
+    <w:p>
+      <w:pPr>
+        <w:autoSpaceDE w:val="0"/>
+        <w:autoSpaceDN w:val="0"/>
+        <w:adjustRightInd w:val="0"/>
+        <w:spacing w:after="27" w:line="240" w:lineRule="auto"/>
+        <w:rPr>
+          <w:rFonts w:ascii="Times New Roman" w:hAnsi="Times New Roman" w:cs="Times New Roman"/>
+          <w:color w:val="000000"/>
+          <w:sz w:val="23"/>
+          <w:szCs w:val="23"/>
+        </w:rPr>
+      </w:pPr>
+      <w:r>
+        <w:rPr>
+          <w:rFonts w:ascii="Times New Roman" w:hAnsi="Times New Roman" w:cs="Times New Roman"/>
+          <w:color w:val="000000"/>
+          <w:sz w:val="23"/>
+          <w:szCs w:val="23"/>
+        </w:rPr>
+        <w:tab/>
+      </w:r>
+      <w:r>
+        <w:rPr>
+          <w:rFonts w:ascii="Times New Roman" w:hAnsi="Times New Roman" w:cs="Times New Roman"/>
+          <w:color w:val="000000"/>
+          <w:sz w:val="23"/>
+          <w:szCs w:val="23"/>
+        </w:rPr>
+        <w:tab/>
+        <w:t>Fib1 &lt;= Fib1+Fib0</w:t>
+      </w:r>
+      <w:r>
+        <w:rPr>
+          <w:rFonts w:ascii="Times New Roman" w:hAnsi="Times New Roman" w:cs="Times New Roman"/>
+          <w:color w:val="000000"/>
+          <w:sz w:val="23"/>
+          <w:szCs w:val="23"/>
+        </w:rPr>
+        <w:tab/>
+      </w:r>
+      <w:r>
+        <w:rPr>
+          <w:rFonts w:ascii="Times New Roman" w:hAnsi="Times New Roman" w:cs="Times New Roman"/>
+          <w:color w:val="000000"/>
+          <w:sz w:val="23"/>
+          <w:szCs w:val="23"/>
+        </w:rPr>
+        <w:tab/>
+      </w:r>
+      <w:r>
+        <w:rPr>
+          <w:rFonts w:ascii="Times New Roman" w:hAnsi="Times New Roman" w:cs="Times New Roman"/>
+          <w:color w:val="000000"/>
+          <w:sz w:val="23"/>
+          <w:szCs w:val="23"/>
+        </w:rPr>
+        <w:tab/>
+      </w:r>
+      <w:r>
+        <w:rPr>
+          <w:rFonts w:ascii="Times New Roman" w:hAnsi="Times New Roman" w:cs="Times New Roman"/>
+          <w:color w:val="000000"/>
+          <w:sz w:val="23"/>
+          <w:szCs w:val="23"/>
+        </w:rPr>
+        <w:tab/>
+      </w:r>
+      <w:r>
+        <w:rPr>
+          <w:rFonts w:ascii="Times New Roman" w:hAnsi="Times New Roman" w:cs="Times New Roman"/>
+          <w:color w:val="000000"/>
+          <w:sz w:val="23"/>
+          <w:szCs w:val="23"/>
+        </w:rPr>
+        <w:tab/>
+        <w:t>+2</w:t>
+      </w:r>
+      <w:r>
+        <w:rPr>
+          <w:rFonts w:ascii="Times New Roman" w:hAnsi="Times New Roman" w:cs="Times New Roman"/>
+          <w:color w:val="000000"/>
+          <w:sz w:val="23"/>
+          <w:szCs w:val="23"/>
+        </w:rPr>
+        <w:tab/>
+        <w:t>times (n-2)</w:t>
+      </w:r>
+    </w:p>
+    <w:p>
+      <w:pPr>
+        <w:autoSpaceDE w:val="0"/>
+        <w:autoSpaceDN w:val="0"/>
+        <w:adjustRightInd w:val="0"/>
+        <w:spacing w:after="27" w:line="240" w:lineRule="auto"/>
+        <w:rPr>
+          <w:rFonts w:ascii="Times New Roman" w:hAnsi="Times New Roman" w:cs="Times New Roman"/>
+          <w:color w:val="000000"/>
+          <w:sz w:val="23"/>
+          <w:szCs w:val="23"/>
+        </w:rPr>
+      </w:pPr>
+      <w:r>
+        <w:rPr>
+          <w:rFonts w:ascii="Times New Roman" w:hAnsi="Times New Roman" w:cs="Times New Roman"/>
+          <w:color w:val="000000"/>
+          <w:sz w:val="23"/>
+          <w:szCs w:val="23"/>
+        </w:rPr>
+        <w:tab/>
+      </w:r>
+      <w:r>
+        <w:rPr>
+          <w:rFonts w:ascii="Times New Roman" w:hAnsi="Times New Roman" w:cs="Times New Roman"/>
+          <w:color w:val="000000"/>
+          <w:sz w:val="23"/>
+          <w:szCs w:val="23"/>
+        </w:rPr>
+        <w:tab/>
+        <w:t>Fib0 &lt;= T</w:t>
+      </w:r>
+      <w:r>
+        <w:rPr>
+          <w:rFonts w:ascii="Times New Roman" w:hAnsi="Times New Roman" w:cs="Times New Roman"/>
+          <w:color w:val="000000"/>
+          <w:sz w:val="23"/>
+          <w:szCs w:val="23"/>
+        </w:rPr>
+        <w:tab/>
+      </w:r>
+      <w:r>
+        <w:rPr>
+          <w:rFonts w:ascii="Times New Roman" w:hAnsi="Times New Roman" w:cs="Times New Roman"/>
+          <w:color w:val="000000"/>
+          <w:sz w:val="23"/>
+          <w:szCs w:val="23"/>
+        </w:rPr>
+        <w:tab/>
+      </w:r>
+      <w:r>
+        <w:rPr>
+          <w:rFonts w:ascii="Times New Roman" w:hAnsi="Times New Roman" w:cs="Times New Roman"/>
+          <w:color w:val="000000"/>
+          <w:sz w:val="23"/>
+          <w:szCs w:val="23"/>
+        </w:rPr>
+        <w:tab/>
+      </w:r>
+      <w:r>
+        <w:rPr>
+          <w:rFonts w:ascii="Times New Roman" w:hAnsi="Times New Roman" w:cs="Times New Roman"/>
+          <w:color w:val="000000"/>
+          <w:sz w:val="23"/>
+          <w:szCs w:val="23"/>
+        </w:rPr>
+        <w:tab/>
+      </w:r>
+      <w:r>
+        <w:rPr>
+          <w:rFonts w:ascii="Times New Roman" w:hAnsi="Times New Roman" w:cs="Times New Roman"/>
+          <w:color w:val="000000"/>
+          <w:sz w:val="23"/>
+          <w:szCs w:val="23"/>
+        </w:rPr>
+        <w:tab/>
+      </w:r>
+      <w:r>
+        <w:rPr>
+          <w:rFonts w:ascii="Times New Roman" w:hAnsi="Times New Roman" w:cs="Times New Roman"/>
+          <w:color w:val="000000"/>
+          <w:sz w:val="23"/>
+          <w:szCs w:val="23"/>
+        </w:rPr>
+        <w:tab/>
+        <w:t>+1</w:t>
+      </w:r>
+    </w:p>
+    <w:p>
+      <w:pPr>
+        <w:autoSpaceDE w:val="0"/>
+        <w:autoSpaceDN w:val="0"/>
+        <w:adjustRightInd w:val="0"/>
+        <w:spacing w:after="27" w:line="240" w:lineRule="auto"/>
+        <w:rPr>
+          <w:rFonts w:ascii="Times New Roman" w:hAnsi="Times New Roman" w:cs="Times New Roman"/>
+          <w:color w:val="000000"/>
+          <w:sz w:val="23"/>
+          <w:szCs w:val="23"/>
+        </w:rPr>
+      </w:pPr>
+      <w:r>
+        <w:rPr>
+          <w:rFonts w:ascii="Times New Roman" w:hAnsi="Times New Roman" w:cs="Times New Roman"/>
+          <w:color w:val="000000"/>
+          <w:sz w:val="23"/>
+          <w:szCs w:val="23"/>
+        </w:rPr>
+        <w:tab/>
+      </w:r>
+      <w:r>
+        <w:rPr>
+          <w:rFonts w:ascii="Times New Roman" w:hAnsi="Times New Roman" w:cs="Times New Roman"/>
+          <w:color w:val="000000"/>
+          <w:sz w:val="23"/>
+          <w:szCs w:val="23"/>
+        </w:rPr>
+        <w:tab/>
+      </w:r>
+    </w:p>
+    <w:p>
+      <w:pPr>
+        <w:autoSpaceDE w:val="0"/>
+        <w:autoSpaceDN w:val="0"/>
+        <w:adjustRightInd w:val="0"/>
+        <w:spacing w:after="27" w:line="240" w:lineRule="auto"/>
+        <w:rPr>
+          <w:rFonts w:ascii="Times New Roman" w:hAnsi="Times New Roman" w:cs="Times New Roman"/>
+          <w:color w:val="000000"/>
+          <w:sz w:val="23"/>
+          <w:szCs w:val="23"/>
+        </w:rPr>
+      </w:pPr>
+      <w:r>
+        <w:rPr>
+          <w:rFonts w:ascii="Times New Roman" w:hAnsi="Times New Roman" w:cs="Times New Roman"/>
+          <w:color w:val="000000"/>
+          <w:sz w:val="23"/>
+          <w:szCs w:val="23"/>
+        </w:rPr>
+        <w:tab/>
+      </w:r>
+      <w:r>
+        <w:rPr>
+          <w:rFonts w:ascii="Times New Roman" w:hAnsi="Times New Roman" w:cs="Times New Roman"/>
+          <w:b/>
+          <w:color w:val="7030A0"/>
+          <w:sz w:val="23"/>
+          <w:szCs w:val="23"/>
+        </w:rPr>
+        <w:t>return</w:t>
+      </w:r>
+      <w:r>
+        <w:rPr>
+          <w:rFonts w:ascii="Times New Roman" w:hAnsi="Times New Roman" w:cs="Times New Roman"/>
+          <w:color w:val="000000"/>
+          <w:sz w:val="23"/>
+          <w:szCs w:val="23"/>
+        </w:rPr>
+        <w:t xml:space="preserve"> </w:t>
+      </w:r>
+      <w:r>
+        <w:rPr>
+          <w:rFonts w:ascii="Times New Roman" w:hAnsi="Times New Roman" w:cs="Times New Roman"/>
+          <w:color w:val="000000"/>
+          <w:sz w:val="23"/>
+          <w:szCs w:val="23"/>
+        </w:rPr>
+        <w:t>Fib1</w:t>
+      </w:r>
+      <w:r>
+        <w:rPr>
+          <w:rFonts w:ascii="Times New Roman" w:hAnsi="Times New Roman" w:cs="Times New Roman"/>
+          <w:color w:val="000000"/>
+          <w:sz w:val="23"/>
+          <w:szCs w:val="23"/>
+        </w:rPr>
+        <w:tab/>
+      </w:r>
+      <w:r>
+        <w:rPr>
+          <w:rFonts w:ascii="Times New Roman" w:hAnsi="Times New Roman" w:cs="Times New Roman"/>
+          <w:color w:val="000000"/>
+          <w:sz w:val="23"/>
+          <w:szCs w:val="23"/>
+        </w:rPr>
+        <w:tab/>
+      </w:r>
+      <w:r>
+        <w:rPr>
+          <w:rFonts w:ascii="Times New Roman" w:hAnsi="Times New Roman" w:cs="Times New Roman"/>
+          <w:color w:val="000000"/>
+          <w:sz w:val="23"/>
+          <w:szCs w:val="23"/>
+        </w:rPr>
+        <w:tab/>
+      </w:r>
+      <w:r>
+        <w:rPr>
+          <w:rFonts w:ascii="Times New Roman" w:hAnsi="Times New Roman" w:cs="Times New Roman"/>
+          <w:color w:val="000000"/>
+          <w:sz w:val="23"/>
+          <w:szCs w:val="23"/>
+        </w:rPr>
+        <w:tab/>
+      </w:r>
+      <w:r>
+        <w:rPr>
+          <w:rFonts w:ascii="Times New Roman" w:hAnsi="Times New Roman" w:cs="Times New Roman"/>
+          <w:color w:val="000000"/>
+          <w:sz w:val="23"/>
+          <w:szCs w:val="23"/>
+        </w:rPr>
+        <w:tab/>
+      </w:r>
+      <w:r>
+        <w:rPr>
+          <w:rFonts w:ascii="Times New Roman" w:hAnsi="Times New Roman" w:cs="Times New Roman"/>
+          <w:color w:val="000000"/>
+          <w:sz w:val="23"/>
+          <w:szCs w:val="23"/>
+        </w:rPr>
+        <w:tab/>
+      </w:r>
+      <w:r>
+        <w:rPr>
+          <w:rFonts w:ascii="Times New Roman" w:hAnsi="Times New Roman" w:cs="Times New Roman"/>
+          <w:color w:val="000000"/>
+          <w:sz w:val="23"/>
+          <w:szCs w:val="23"/>
+        </w:rPr>
+        <w:tab/>
+        <w:t>+1</w:t>
+      </w:r>
+    </w:p>
+    <w:p>
+      <w:pPr>
+        <w:autoSpaceDE w:val="0"/>
+        <w:autoSpaceDN w:val="0"/>
+        <w:adjustRightInd w:val="0"/>
+        <w:spacing w:after="27" w:line="240" w:lineRule="auto"/>
+        <w:rPr>
+          <w:rFonts w:ascii="Times New Roman" w:hAnsi="Times New Roman" w:cs="Times New Roman"/>
+          <w:color w:val="000000"/>
+          <w:sz w:val="23"/>
+          <w:szCs w:val="23"/>
+        </w:rPr>
+      </w:pPr>
+    </w:p>
+    <w:p>
+      <w:pPr>
+        <w:autoSpaceDE w:val="0"/>
+        <w:autoSpaceDN w:val="0"/>
+        <w:adjustRightInd w:val="0"/>
+        <w:spacing w:after="27" w:line="240" w:lineRule="auto"/>
+        <w:rPr>
+          <w:rFonts w:ascii="Times New Roman" w:hAnsi="Times New Roman" w:cs="Times New Roman"/>
+          <w:color w:val="000000"/>
+          <w:sz w:val="23"/>
+          <w:szCs w:val="23"/>
+        </w:rPr>
+      </w:pPr>
+      <w:r>
+        <w:rPr>
+          <w:rFonts w:ascii="Times New Roman" w:hAnsi="Times New Roman" w:cs="Times New Roman"/>
+          <w:color w:val="000000"/>
+          <w:sz w:val="23"/>
+          <w:szCs w:val="23"/>
+        </w:rPr>
+        <w:t>Total running time T = 3+4(n-</w:t>
+      </w:r>
+      <w:proofErr w:type="gramStart"/>
+      <w:r>
+        <w:rPr>
+          <w:rFonts w:ascii="Times New Roman" w:hAnsi="Times New Roman" w:cs="Times New Roman"/>
+          <w:color w:val="000000"/>
+          <w:sz w:val="23"/>
+          <w:szCs w:val="23"/>
+        </w:rPr>
+        <w:t>2)+</w:t>
+      </w:r>
+      <w:proofErr w:type="gramEnd"/>
+      <w:r>
+        <w:rPr>
+          <w:rFonts w:ascii="Times New Roman" w:hAnsi="Times New Roman" w:cs="Times New Roman"/>
+          <w:color w:val="000000"/>
+          <w:sz w:val="23"/>
+          <w:szCs w:val="23"/>
+        </w:rPr>
+        <w:t>1</w:t>
+      </w:r>
+    </w:p>
+    <w:p>
+      <w:pPr>
+        <w:autoSpaceDE w:val="0"/>
+        <w:autoSpaceDN w:val="0"/>
+        <w:adjustRightInd w:val="0"/>
+        <w:spacing w:after="27" w:line="240" w:lineRule="auto"/>
+        <w:rPr>
+          <w:rFonts w:ascii="Times New Roman" w:hAnsi="Times New Roman" w:cs="Times New Roman"/>
+          <w:color w:val="000000"/>
+          <w:sz w:val="23"/>
+          <w:szCs w:val="23"/>
+        </w:rPr>
+      </w:pPr>
+      <w:r>
+        <w:rPr>
+          <w:rFonts w:ascii="Times New Roman" w:hAnsi="Times New Roman" w:cs="Times New Roman"/>
+          <w:color w:val="000000"/>
+          <w:sz w:val="23"/>
+          <w:szCs w:val="23"/>
+        </w:rPr>
+        <w:tab/>
+      </w:r>
+      <w:r>
+        <w:rPr>
+          <w:rFonts w:ascii="Times New Roman" w:hAnsi="Times New Roman" w:cs="Times New Roman"/>
+          <w:color w:val="000000"/>
+          <w:sz w:val="23"/>
+          <w:szCs w:val="23"/>
+        </w:rPr>
+        <w:tab/>
+        <w:t xml:space="preserve">         = 4+4n-8</w:t>
+      </w:r>
+    </w:p>
+    <w:p>
+      <w:pPr>
+        <w:autoSpaceDE w:val="0"/>
+        <w:autoSpaceDN w:val="0"/>
+        <w:adjustRightInd w:val="0"/>
+        <w:spacing w:after="27" w:line="240" w:lineRule="auto"/>
+        <w:rPr>
+          <w:rFonts w:ascii="Times New Roman" w:hAnsi="Times New Roman" w:cs="Times New Roman"/>
+          <w:color w:val="000000"/>
+          <w:sz w:val="23"/>
+          <w:szCs w:val="23"/>
+        </w:rPr>
+      </w:pPr>
+      <w:r>
+        <w:rPr>
+          <w:rFonts w:ascii="Times New Roman" w:hAnsi="Times New Roman" w:cs="Times New Roman"/>
+          <w:color w:val="000000"/>
+          <w:sz w:val="23"/>
+          <w:szCs w:val="23"/>
+        </w:rPr>
+        <w:tab/>
+      </w:r>
+      <w:r>
+        <w:rPr>
+          <w:rFonts w:ascii="Times New Roman" w:hAnsi="Times New Roman" w:cs="Times New Roman"/>
+          <w:color w:val="000000"/>
+          <w:sz w:val="23"/>
+          <w:szCs w:val="23"/>
+        </w:rPr>
+        <w:tab/>
+        <w:t xml:space="preserve">         = 4n-4</w:t>
+      </w:r>
+    </w:p>
+    <w:p>
+      <w:pPr>
+        <w:autoSpaceDE w:val="0"/>
+        <w:autoSpaceDN w:val="0"/>
+        <w:adjustRightInd w:val="0"/>
+        <w:spacing w:after="27" w:line="240" w:lineRule="auto"/>
+        <w:rPr>
+          <w:rFonts w:ascii="Times New Roman" w:hAnsi="Times New Roman" w:cs="Times New Roman"/>
+          <w:color w:val="000000"/>
+          <w:sz w:val="23"/>
+          <w:szCs w:val="23"/>
+        </w:rPr>
+      </w:pPr>
+      <w:r>
+        <w:rPr>
+          <w:rFonts w:ascii="Times New Roman" w:hAnsi="Times New Roman" w:cs="Times New Roman"/>
+          <w:color w:val="000000"/>
+          <w:sz w:val="23"/>
+          <w:szCs w:val="23"/>
+        </w:rPr>
+        <w:tab/>
+      </w:r>
+      <w:r>
+        <w:rPr>
+          <w:rFonts w:ascii="Times New Roman" w:hAnsi="Times New Roman" w:cs="Times New Roman"/>
+          <w:color w:val="000000"/>
+          <w:sz w:val="23"/>
+          <w:szCs w:val="23"/>
+        </w:rPr>
+        <w:tab/>
+        <w:t xml:space="preserve">         = 4*(n-1)</w:t>
+      </w:r>
       <w:bookmarkStart w:id="0" w:name="_GoBack"/>
       <w:bookmarkEnd w:id="0"/>
     </w:p>
+    <w:p/>
     <w:sectPr>
       <w:footerReference w:type="default" r:id="rId7"/>
       <w:pgSz w:w="12240" w:h="15840"/>

</xml_diff>